<commit_message>
Add conclusion to graduation text and presentation
</commit_message>
<xml_diff>
--- a/presentation/graduation text.docx
+++ b/presentation/graduation text.docx
@@ -14,7 +14,7 @@
           <w:szCs w:val="46"/>
         </w:rPr>
       </w:pPr>
-      <w:bookmarkStart w:colFirst="0" w:colLast="0" w:name="_gcf0ahj1fynn" w:id="0"/>
+      <w:bookmarkStart w:colFirst="0" w:colLast="0" w:name="_cti6cx5ms5ep" w:id="0"/>
       <w:bookmarkEnd w:id="0"/>
       <w:r>
         <w:rPr>
@@ -38,7 +38,7 @@
           <w:szCs w:val="46"/>
         </w:rPr>
       </w:pPr>
-      <w:bookmarkStart w:colFirst="0" w:colLast="0" w:name="_twcthdsm32eg" w:id="1"/>
+      <w:bookmarkStart w:colFirst="0" w:colLast="0" w:name="_j7xdam2ul3kw" w:id="1"/>
       <w:bookmarkEnd w:id="1"/>
       <w:r>
         <w:rPr>
@@ -110,7 +110,7 @@
           <w:szCs w:val="46"/>
         </w:rPr>
       </w:pPr>
-      <w:bookmarkStart w:colFirst="0" w:colLast="0" w:name="_duc1sgwpgojg" w:id="2"/>
+      <w:bookmarkStart w:colFirst="0" w:colLast="0" w:name="_kxw9yw1b3vj0" w:id="2"/>
       <w:bookmarkEnd w:id="2"/>
       <w:r>
         <w:rPr>
@@ -218,7 +218,7 @@
           <w:szCs w:val="46"/>
         </w:rPr>
       </w:pPr>
-      <w:bookmarkStart w:colFirst="0" w:colLast="0" w:name="_ssx3jh1nq7" w:id="3"/>
+      <w:bookmarkStart w:colFirst="0" w:colLast="0" w:name="_56l616q41pvs" w:id="3"/>
       <w:bookmarkEnd w:id="3"/>
       <w:r>
         <w:rPr>
@@ -266,7 +266,7 @@
           <w:szCs w:val="46"/>
         </w:rPr>
       </w:pPr>
-      <w:bookmarkStart w:colFirst="0" w:colLast="0" w:name="_re1i74s19do" w:id="4"/>
+      <w:bookmarkStart w:colFirst="0" w:colLast="0" w:name="_udro6qvwcnkq" w:id="4"/>
       <w:bookmarkEnd w:id="4"/>
       <w:r>
         <w:rPr>
@@ -338,7 +338,7 @@
           <w:szCs w:val="46"/>
         </w:rPr>
       </w:pPr>
-      <w:bookmarkStart w:colFirst="0" w:colLast="0" w:name="_il72gf5kq8r9" w:id="5"/>
+      <w:bookmarkStart w:colFirst="0" w:colLast="0" w:name="_1qhr9ez9h4ge" w:id="5"/>
       <w:bookmarkEnd w:id="5"/>
       <w:r>
         <w:rPr>
@@ -374,7 +374,7 @@
           <w:szCs w:val="46"/>
         </w:rPr>
       </w:pPr>
-      <w:bookmarkStart w:colFirst="0" w:colLast="0" w:name="_it8hmon0p7xz" w:id="6"/>
+      <w:bookmarkStart w:colFirst="0" w:colLast="0" w:name="_xblh0y7aqw2r" w:id="6"/>
       <w:bookmarkEnd w:id="6"/>
       <w:r>
         <w:rPr>
@@ -482,7 +482,7 @@
           <w:szCs w:val="46"/>
         </w:rPr>
       </w:pPr>
-      <w:bookmarkStart w:colFirst="0" w:colLast="0" w:name="_3eb5n4ga8fcm" w:id="7"/>
+      <w:bookmarkStart w:colFirst="0" w:colLast="0" w:name="_c9qyukmaj11y" w:id="7"/>
       <w:bookmarkEnd w:id="7"/>
       <w:r>
         <w:rPr>
@@ -530,7 +530,7 @@
           <w:szCs w:val="46"/>
         </w:rPr>
       </w:pPr>
-      <w:bookmarkStart w:colFirst="0" w:colLast="0" w:name="_vqm81ofsxj1" w:id="8"/>
+      <w:bookmarkStart w:colFirst="0" w:colLast="0" w:name="_jzobvcrolyr1" w:id="8"/>
       <w:bookmarkEnd w:id="8"/>
       <w:r>
         <w:rPr>
@@ -578,7 +578,7 @@
           <w:szCs w:val="46"/>
         </w:rPr>
       </w:pPr>
-      <w:bookmarkStart w:colFirst="0" w:colLast="0" w:name="_kuetzegzjin7" w:id="9"/>
+      <w:bookmarkStart w:colFirst="0" w:colLast="0" w:name="_tjtqluubd82a" w:id="9"/>
       <w:bookmarkEnd w:id="9"/>
       <w:r>
         <w:rPr>
@@ -626,7 +626,7 @@
           <w:szCs w:val="46"/>
         </w:rPr>
       </w:pPr>
-      <w:bookmarkStart w:colFirst="0" w:colLast="0" w:name="_e6cu00msdj5k" w:id="10"/>
+      <w:bookmarkStart w:colFirst="0" w:colLast="0" w:name="_6i7zv53xlxkj" w:id="10"/>
       <w:bookmarkEnd w:id="10"/>
       <w:r>
         <w:rPr>
@@ -722,7 +722,7 @@
           <w:szCs w:val="46"/>
         </w:rPr>
       </w:pPr>
-      <w:bookmarkStart w:colFirst="0" w:colLast="0" w:name="_f7uvnphb0fn8" w:id="11"/>
+      <w:bookmarkStart w:colFirst="0" w:colLast="0" w:name="_7vck8qlbq1k6" w:id="11"/>
       <w:bookmarkEnd w:id="11"/>
       <w:r>
         <w:rPr>
@@ -770,7 +770,7 @@
           <w:szCs w:val="46"/>
         </w:rPr>
       </w:pPr>
-      <w:bookmarkStart w:colFirst="0" w:colLast="0" w:name="_ubuwtd704tn9" w:id="12"/>
+      <w:bookmarkStart w:colFirst="0" w:colLast="0" w:name="_cm6feztj9brf" w:id="12"/>
       <w:bookmarkEnd w:id="12"/>
       <w:r>
         <w:rPr>
@@ -830,7 +830,7 @@
           <w:szCs w:val="46"/>
         </w:rPr>
       </w:pPr>
-      <w:bookmarkStart w:colFirst="0" w:colLast="0" w:name="_36j89gf6gfd4" w:id="13"/>
+      <w:bookmarkStart w:colFirst="0" w:colLast="0" w:name="_77f1eyggkcz3" w:id="13"/>
       <w:bookmarkEnd w:id="13"/>
       <w:r>
         <w:rPr>
@@ -902,7 +902,7 @@
           <w:szCs w:val="46"/>
         </w:rPr>
       </w:pPr>
-      <w:bookmarkStart w:colFirst="0" w:colLast="0" w:name="_8t6zamkw447a" w:id="14"/>
+      <w:bookmarkStart w:colFirst="0" w:colLast="0" w:name="_zdmpqixzqhep" w:id="14"/>
       <w:bookmarkEnd w:id="14"/>
       <w:r>
         <w:rPr>
@@ -938,7 +938,7 @@
           <w:szCs w:val="46"/>
         </w:rPr>
       </w:pPr>
-      <w:bookmarkStart w:colFirst="0" w:colLast="0" w:name="_n6ax3tf9804" w:id="15"/>
+      <w:bookmarkStart w:colFirst="0" w:colLast="0" w:name="_c5b3ss6aodd" w:id="15"/>
       <w:bookmarkEnd w:id="15"/>
       <w:r>
         <w:rPr>
@@ -960,6 +960,65 @@
           <w:rtl w:val="0"/>
         </w:rPr>
         <w:t xml:space="preserve">Параметр B также влияет на устойчивость системы и его уменьшение может увеличить вероятность ложного срабатывания системы. Чем больше B, тем точнее определяется подпространство сигнала и до момента Q значения строковой функции обнаружения неоднородности имеют меньший разброс. Это мы и наблюдаем на графиках, где изображены строковые функции обнаружения неоднородности для разных реализаций шума. На верхнем графике значение параметра B = 90, на нижнем 200.</w:t>
+      </w:r>
+    </w:p>
+    <w:p>
+      <w:pPr>
+        <w:pStyle w:val="Heading1"/>
+        <w:keepNext w:val="0"/>
+        <w:keepLines w:val="0"/>
+        <w:spacing w:before="480" w:lineRule="auto"/>
+        <w:rPr>
+          <w:b w:val="1"/>
+          <w:sz w:val="46"/>
+          <w:szCs w:val="46"/>
+        </w:rPr>
+      </w:pPr>
+      <w:bookmarkStart w:colFirst="0" w:colLast="0" w:name="_qg7zlzwhivk2" w:id="16"/>
+      <w:bookmarkEnd w:id="16"/>
+      <w:r>
+        <w:rPr>
+          <w:b w:val="1"/>
+          <w:sz w:val="46"/>
+          <w:szCs w:val="46"/>
+          <w:rtl w:val="0"/>
+        </w:rPr>
+        <w:t xml:space="preserve">Слайд 17 (Проблемы)</w:t>
+      </w:r>
+    </w:p>
+    <w:p>
+      <w:pPr>
+        <w:spacing w:after="240" w:before="240" w:lineRule="auto"/>
+        <w:rPr/>
+      </w:pPr>
+      <w:r>
+        <w:rPr>
+          <w:rtl w:val="0"/>
+        </w:rPr>
+        <w:t xml:space="preserve">Основная проблема при тестировании системы это корректность аппроксимации переходного интервала прямой линией. Обратите внимание на первый график на слайде. Если на вход системе поступит маленькое значение k, значения функции разладки на переходном интервале будут меньшезначений аппроксимации на первых k точках после момента Q. Это частично нивелируется уменьшением разности параметров T и L. Однако мне встретились параметры сигнала, на которых даже в случае отсутствия шума вероятность ложноотрицательного обнаружения разладки была равна 1. Функция разладки данной ситуации привидена на втором графике, где частота периодики равна 1/7. На графике видно, что функция неоднородности начинает быстро расти с некоторой задержкой и это поведение нуждается в дальнейшем исследовании.</w:t>
+      </w:r>
+    </w:p>
+    <w:p>
+      <w:pPr>
+        <w:spacing w:after="240" w:before="240" w:lineRule="auto"/>
+        <w:rPr/>
+      </w:pPr>
+      <w:r>
+        <w:rPr>
+          <w:rtl w:val="0"/>
+        </w:rPr>
+        <w:t xml:space="preserve">Однако, при достаточно большом значении k, например 30, при стандартном отклонении шума, не превышающем половину амплитуды сигнала, вероятность точного обнаружения для частот от 1/3 до 1/9 составляла не менее 98 процентов. А при k равном 45 - эта вероятность составляла 1.</w:t>
+      </w:r>
+    </w:p>
+    <w:p>
+      <w:pPr>
+        <w:spacing w:after="240" w:before="240" w:lineRule="auto"/>
+        <w:rPr/>
+      </w:pPr>
+      <w:r>
+        <w:rPr>
+          <w:rtl w:val="0"/>
+        </w:rPr>
       </w:r>
     </w:p>
     <w:p>

</xml_diff>